<commit_message>
Added SW Installation Document
</commit_message>
<xml_diff>
--- a/SystemRequirements_V2.docx
+++ b/SystemRequirements_V2.docx
@@ -823,7 +823,21 @@
         <w:rPr>
           <w:rFonts w:ascii="DM Sans" w:hAnsi="DM Sans"/>
         </w:rPr>
-        <w:t xml:space="preserve"> account – It is recommended that Users have inserted SSH  keys into their respective </w:t>
+        <w:t xml:space="preserve"> account – It is recommended that Users have inserted </w:t>
+      </w:r>
+      <w:proofErr w:type="gramStart"/>
+      <w:r>
+        <w:rPr>
+          <w:rFonts w:ascii="DM Sans" w:hAnsi="DM Sans"/>
+        </w:rPr>
+        <w:t>SSH  keys</w:t>
+      </w:r>
+      <w:proofErr w:type="gramEnd"/>
+      <w:r>
+        <w:rPr>
+          <w:rFonts w:ascii="DM Sans" w:hAnsi="DM Sans"/>
+        </w:rPr>
+        <w:t xml:space="preserve"> into their respective </w:t>
       </w:r>
       <w:r>
         <w:rPr>
@@ -1018,13 +1032,21 @@
               <w:rPr>
                 <w:rFonts w:ascii="DM Sans" w:hAnsi="DM Sans"/>
               </w:rPr>
-              <w:t xml:space="preserve">If Any of the below software is not listed in the approved list of SW by your organization, please do not install it – instead talk to your course coordinator on alternatives. </w:t>
+              <w:t xml:space="preserve">If Any of the below software is not listed in the approved list of </w:t>
             </w:r>
+            <w:proofErr w:type="gramStart"/>
             <w:r>
               <w:rPr>
                 <w:rFonts w:ascii="DM Sans" w:hAnsi="DM Sans"/>
               </w:rPr>
-              <w:t xml:space="preserve"> </w:t>
+              <w:t>SW</w:t>
+            </w:r>
+            <w:proofErr w:type="gramEnd"/>
+            <w:r>
+              <w:rPr>
+                <w:rFonts w:ascii="DM Sans" w:hAnsi="DM Sans"/>
+              </w:rPr>
+              <w:t xml:space="preserve"> by your organization, please do not install it – instead talk to your course coordinator on alternatives.  </w:t>
             </w:r>
           </w:p>
         </w:tc>
@@ -1076,7 +1098,21 @@
         <w:rPr>
           <w:rFonts w:ascii="DM Sans" w:hAnsi="DM Sans"/>
         </w:rPr>
-        <w:t xml:space="preserve">efer to the links provided by Amazon itself on where to obtain the SW. Here is the recommended installation steps. NB: These instructions are for Windows Machines. On Macintosh, there is no need to install Bash or WSL. </w:t>
+        <w:t xml:space="preserve">efer to the links provided by Amazon itself on where to obtain the SW. Here </w:t>
+      </w:r>
+      <w:proofErr w:type="gramStart"/>
+      <w:r>
+        <w:rPr>
+          <w:rFonts w:ascii="DM Sans" w:hAnsi="DM Sans"/>
+        </w:rPr>
+        <w:t>is</w:t>
+      </w:r>
+      <w:proofErr w:type="gramEnd"/>
+      <w:r>
+        <w:rPr>
+          <w:rFonts w:ascii="DM Sans" w:hAnsi="DM Sans"/>
+        </w:rPr>
+        <w:t xml:space="preserve"> the recommended installation steps. NB: These instructions are for Windows Machines. On Macintosh, there is no need to install Bash or WSL. </w:t>
       </w:r>
     </w:p>
     <w:p>
@@ -1272,6 +1308,7 @@
       <w:r>
         <w:rPr>
           <w:rFonts w:ascii="DM Sans" w:hAnsi="DM Sans"/>
+          <w:noProof/>
         </w:rPr>
         <w:lastRenderedPageBreak/>
         <w:drawing>
@@ -1490,6 +1527,7 @@
         <w:t xml:space="preserve">git config –global </w:t>
       </w:r>
       <w:proofErr w:type="spellStart"/>
+      <w:proofErr w:type="gramStart"/>
       <w:r>
         <w:rPr>
           <w:rFonts w:ascii="DM Sans" w:hAnsi="DM Sans"/>
@@ -1499,6 +1537,7 @@
         <w:t>user.email</w:t>
       </w:r>
       <w:proofErr w:type="spellEnd"/>
+      <w:proofErr w:type="gramEnd"/>
       <w:r>
         <w:rPr>
           <w:rFonts w:ascii="DM Sans" w:hAnsi="DM Sans"/>
@@ -1570,7 +1609,21 @@
         <w:rPr>
           <w:rFonts w:ascii="DM Sans" w:hAnsi="DM Sans"/>
         </w:rPr>
-        <w:t xml:space="preserve">Optional - If you have Ubuntu installed, enable WSL2 integration for Docker for each Ubuntu installation. That way, if you  run an Ubuntu terminal, you can still use docker. </w:t>
+        <w:t xml:space="preserve">Optional - If you have Ubuntu installed, enable WSL2 integration for Docker for each Ubuntu installation. That way, if </w:t>
+      </w:r>
+      <w:proofErr w:type="gramStart"/>
+      <w:r>
+        <w:rPr>
+          <w:rFonts w:ascii="DM Sans" w:hAnsi="DM Sans"/>
+        </w:rPr>
+        <w:t>you  run</w:t>
+      </w:r>
+      <w:proofErr w:type="gramEnd"/>
+      <w:r>
+        <w:rPr>
+          <w:rFonts w:ascii="DM Sans" w:hAnsi="DM Sans"/>
+        </w:rPr>
+        <w:t xml:space="preserve"> an Ubuntu terminal, you can still use docker. </w:t>
       </w:r>
     </w:p>
     <w:p>
@@ -1812,7 +1865,21 @@
         <w:rPr>
           <w:rFonts w:ascii="DM Sans" w:hAnsi="DM Sans"/>
         </w:rPr>
-        <w:t>Choose Environment Variables and  add an entry for JAVA_HOME to point to the folder where you have installed JDK.</w:t>
+        <w:t xml:space="preserve">Choose Environment Variables </w:t>
+      </w:r>
+      <w:proofErr w:type="gramStart"/>
+      <w:r>
+        <w:rPr>
+          <w:rFonts w:ascii="DM Sans" w:hAnsi="DM Sans"/>
+        </w:rPr>
+        <w:t>and  add</w:t>
+      </w:r>
+      <w:proofErr w:type="gramEnd"/>
+      <w:r>
+        <w:rPr>
+          <w:rFonts w:ascii="DM Sans" w:hAnsi="DM Sans"/>
+        </w:rPr>
+        <w:t xml:space="preserve"> an entry for JAVA_HOME to point to the folder where you have installed JDK.</w:t>
       </w:r>
     </w:p>
     <w:p>
@@ -2192,6 +2259,17 @@
         </w:rPr>
         <w:t xml:space="preserve"> install 24.12.0 </w:t>
       </w:r>
+      <w:hyperlink r:id="rId16" w:history="1">
+        <w:r>
+          <w:rPr>
+            <w:rStyle w:val="Hyperlink"/>
+            <w:rFonts w:ascii="DM Sans" w:hAnsi="DM Sans"/>
+            <w:i/>
+            <w:iCs/>
+          </w:rPr>
+          <w:t>https://docs.aws.amazon.com/cli/latest/userguide/getting-started-install.html</w:t>
+        </w:r>
+      </w:hyperlink>
     </w:p>
     <w:p>
       <w:pPr>
@@ -2223,6 +2301,9 @@
     </w:p>
     <w:p>
       <w:pPr>
+        <w:tabs>
+          <w:tab w:val="left" w:pos="5650"/>
+        </w:tabs>
         <w:jc w:val="both"/>
         <w:rPr>
           <w:rFonts w:ascii="DM Sans" w:hAnsi="DM Sans"/>
@@ -2232,7 +2313,178 @@
         <w:rPr>
           <w:rFonts w:ascii="DM Sans" w:hAnsi="DM Sans"/>
         </w:rPr>
-        <w:t xml:space="preserve">Both node.js and npm will be installed. Enjoy ! </w:t>
+        <w:t xml:space="preserve">Both node.js and npm will be installed. </w:t>
+      </w:r>
+      <w:proofErr w:type="gramStart"/>
+      <w:r>
+        <w:rPr>
+          <w:rFonts w:ascii="DM Sans" w:hAnsi="DM Sans"/>
+        </w:rPr>
+        <w:t>Enjoy !</w:t>
+      </w:r>
+      <w:proofErr w:type="gramEnd"/>
+      <w:r>
+        <w:rPr>
+          <w:rFonts w:ascii="DM Sans" w:hAnsi="DM Sans"/>
+        </w:rPr>
+        <w:t xml:space="preserve"> </w:t>
+      </w:r>
+      <w:r>
+        <w:rPr>
+          <w:rFonts w:ascii="DM Sans" w:hAnsi="DM Sans"/>
+        </w:rPr>
+        <w:tab/>
+      </w:r>
+    </w:p>
+    <w:p>
+      <w:pPr>
+        <w:pStyle w:val="ListParagraph"/>
+        <w:numPr>
+          <w:ilvl w:val="0"/>
+          <w:numId w:val="14"/>
+        </w:numPr>
+        <w:jc w:val="both"/>
+        <w:rPr>
+          <w:rFonts w:ascii="DM Sans" w:hAnsi="DM Sans"/>
+          <w:b/>
+          <w:bCs/>
+        </w:rPr>
+      </w:pPr>
+      <w:r>
+        <w:rPr>
+          <w:rFonts w:ascii="DM Sans" w:hAnsi="DM Sans"/>
+          <w:b/>
+          <w:bCs/>
+        </w:rPr>
+        <w:t xml:space="preserve">Install </w:t>
+      </w:r>
+      <w:r>
+        <w:rPr>
+          <w:rFonts w:ascii="DM Sans" w:hAnsi="DM Sans"/>
+          <w:b/>
+          <w:bCs/>
+        </w:rPr>
+        <w:t>Python 3</w:t>
+      </w:r>
+    </w:p>
+    <w:p>
+      <w:pPr>
+        <w:tabs>
+          <w:tab w:val="left" w:pos="5650"/>
+        </w:tabs>
+        <w:jc w:val="both"/>
+        <w:rPr>
+          <w:rFonts w:ascii="DM Sans" w:hAnsi="DM Sans"/>
+        </w:rPr>
+      </w:pPr>
+      <w:r>
+        <w:rPr>
+          <w:rFonts w:ascii="DM Sans" w:hAnsi="DM Sans"/>
+        </w:rPr>
+        <w:t xml:space="preserve">On Windows, download the Python installer from approved links. Double click on the installer, choose all defaults (or change as required). (NB: Python is required for AWS CLI and other AWS Product CLI) </w:t>
+      </w:r>
+    </w:p>
+    <w:p>
+      <w:pPr>
+        <w:pStyle w:val="ListParagraph"/>
+        <w:numPr>
+          <w:ilvl w:val="0"/>
+          <w:numId w:val="14"/>
+        </w:numPr>
+        <w:tabs>
+          <w:tab w:val="left" w:pos="5650"/>
+        </w:tabs>
+        <w:jc w:val="both"/>
+        <w:rPr>
+          <w:rFonts w:ascii="DM Sans" w:hAnsi="DM Sans"/>
+          <w:b/>
+          <w:bCs/>
+        </w:rPr>
+      </w:pPr>
+      <w:r>
+        <w:rPr>
+          <w:rFonts w:ascii="DM Sans" w:hAnsi="DM Sans"/>
+          <w:b/>
+          <w:bCs/>
+        </w:rPr>
+        <w:t xml:space="preserve">AWS and AWS Product CLI </w:t>
+      </w:r>
+    </w:p>
+    <w:p>
+      <w:pPr>
+        <w:tabs>
+          <w:tab w:val="left" w:pos="5650"/>
+        </w:tabs>
+        <w:rPr>
+          <w:rFonts w:ascii="DM Sans" w:hAnsi="DM Sans"/>
+        </w:rPr>
+      </w:pPr>
+      <w:r>
+        <w:rPr>
+          <w:rFonts w:ascii="DM Sans" w:hAnsi="DM Sans"/>
+        </w:rPr>
+        <w:t>Refer to the documentation here (</w:t>
+      </w:r>
+      <w:hyperlink r:id="rId17" w:history="1">
+        <w:r>
+          <w:rPr>
+            <w:rStyle w:val="Hyperlink"/>
+            <w:rFonts w:ascii="DM Sans" w:hAnsi="DM Sans"/>
+          </w:rPr>
+          <w:t>https://docs.aws.amazon.com/cli/latest/userguide/getting-started-install.html</w:t>
+        </w:r>
+      </w:hyperlink>
+      <w:r>
+        <w:rPr>
+          <w:rFonts w:ascii="DM Sans" w:hAnsi="DM Sans"/>
+        </w:rPr>
+        <w:t xml:space="preserve">)  for AWS CLI. </w:t>
+      </w:r>
+    </w:p>
+    <w:p>
+      <w:pPr>
+        <w:tabs>
+          <w:tab w:val="left" w:pos="5650"/>
+        </w:tabs>
+        <w:rPr>
+          <w:rFonts w:ascii="DM Sans" w:hAnsi="DM Sans"/>
+        </w:rPr>
+      </w:pPr>
+      <w:r>
+        <w:rPr>
+          <w:rFonts w:ascii="DM Sans" w:hAnsi="DM Sans"/>
+        </w:rPr>
+        <w:t xml:space="preserve">For AWS Elastic Bean CLI, refer </w:t>
+      </w:r>
+      <w:hyperlink r:id="rId18" w:history="1">
+        <w:r>
+          <w:rPr>
+            <w:rStyle w:val="Hyperlink"/>
+            <w:rFonts w:ascii="DM Sans" w:hAnsi="DM Sans"/>
+          </w:rPr>
+          <w:t>here</w:t>
+        </w:r>
+      </w:hyperlink>
+      <w:r>
+        <w:rPr>
+          <w:rFonts w:ascii="DM Sans" w:hAnsi="DM Sans"/>
+        </w:rPr>
+        <w:t xml:space="preserve"> (</w:t>
+      </w:r>
+      <w:hyperlink r:id="rId19" w:history="1">
+        <w:r>
+          <w:rPr>
+            <w:rStyle w:val="Hyperlink"/>
+            <w:rFonts w:ascii="DM Sans" w:hAnsi="DM Sans"/>
+          </w:rPr>
+          <w:t>https://docs.aws.amazon.com/elasticbeanstalk/latest/dg/eb-cli3.html</w:t>
+        </w:r>
+      </w:hyperlink>
+      <w:r>
+        <w:rPr>
+          <w:rFonts w:ascii="DM Sans" w:hAnsi="DM Sans"/>
+        </w:rPr>
+        <w:t xml:space="preserve">). It is recommended that this be installed in a virtual environment to avoid clashes with other PIP packages. </w:t>
       </w:r>
     </w:p>
     <w:p>
@@ -2294,7 +2546,21 @@
         <w:rPr>
           <w:rFonts w:ascii="DM Sans" w:hAnsi="DM Sans"/>
         </w:rPr>
-        <w:t xml:space="preserve"> also. If not, you can always run bash using bash at terminal (Be aware that its’  an older version of bash due to licensing restrictions) </w:t>
+        <w:t xml:space="preserve"> also. If not, you can always run bash using bash at terminal (Be aware that its</w:t>
+      </w:r>
+      <w:proofErr w:type="gramStart"/>
+      <w:r>
+        <w:rPr>
+          <w:rFonts w:ascii="DM Sans" w:hAnsi="DM Sans"/>
+        </w:rPr>
+        <w:t>’  an</w:t>
+      </w:r>
+      <w:proofErr w:type="gramEnd"/>
+      <w:r>
+        <w:rPr>
+          <w:rFonts w:ascii="DM Sans" w:hAnsi="DM Sans"/>
+        </w:rPr>
+        <w:t xml:space="preserve"> older version of bash due to licensing restrictions) </w:t>
       </w:r>
     </w:p>
     <w:p>
@@ -2569,7 +2835,7 @@
               </w:rPr>
               <w:t xml:space="preserve">Homebrew (brew install git) or </w:t>
             </w:r>
-            <w:hyperlink r:id="rId16" w:history="1">
+            <w:hyperlink r:id="rId20" w:history="1">
               <w:r>
                 <w:rPr>
                   <w:rStyle w:val="Hyperlink"/>
@@ -2765,6 +3031,7 @@
                 <w:b/>
                 <w:bCs/>
               </w:rPr>
+              <w:lastRenderedPageBreak/>
               <w:t>N</w:t>
             </w:r>
             <w:r>
@@ -2880,7 +3147,7 @@
               </w:rPr>
               <w:t xml:space="preserve">Manages multiple </w:t>
             </w:r>
-            <w:hyperlink r:id="rId17" w:history="1">
+            <w:hyperlink r:id="rId21" w:history="1">
               <w:r>
                 <w:rPr>
                   <w:rStyle w:val="Hyperlink"/>
@@ -3355,10 +3622,9 @@
         <w:rPr>
           <w:rFonts w:ascii="DM Sans" w:hAnsi="DM Sans"/>
         </w:rPr>
-        <w:lastRenderedPageBreak/>
         <w:t xml:space="preserve">For </w:t>
       </w:r>
-      <w:hyperlink r:id="rId18" w:history="1">
+      <w:hyperlink r:id="rId22" w:history="1">
         <w:r>
           <w:rPr>
             <w:rStyle w:val="Hyperlink"/>
@@ -3560,7 +3826,7 @@
                     <pic:cNvPicPr/>
                   </pic:nvPicPr>
                   <pic:blipFill>
-                    <a:blip r:embed="rId19"/>
+                    <a:blip r:embed="rId23"/>
                     <a:stretch>
                       <a:fillRect/>
                     </a:stretch>
@@ -3610,8 +3876,8 @@
       </w:pPr>
     </w:p>
     <w:sectPr>
-      <w:headerReference w:type="default" r:id="rId20"/>
-      <w:footerReference w:type="default" r:id="rId21"/>
+      <w:headerReference w:type="default" r:id="rId24"/>
+      <w:footerReference w:type="default" r:id="rId25"/>
       <w:pgSz w:w="11906" w:h="16838"/>
       <w:pgMar w:top="1440" w:right="1440" w:bottom="1440" w:left="1440" w:header="708" w:footer="708" w:gutter="0"/>
       <w:pgNumType w:start="1"/>
@@ -4777,6 +5043,95 @@
     </w:lvl>
   </w:abstractNum>
   <w:abstractNum w:abstractNumId="10" w15:restartNumberingAfterBreak="0">
+    <w:nsid w:val="485656F1"/>
+    <w:multiLevelType w:val="hybridMultilevel"/>
+    <w:tmpl w:val="415CF1BA"/>
+    <w:lvl w:ilvl="0" w:tplc="FFFFFFFF">
+      <w:start w:val="1"/>
+      <w:numFmt w:val="decimal"/>
+      <w:lvlText w:val="%1."/>
+      <w:lvlJc w:val="left"/>
+      <w:pPr>
+        <w:ind w:left="720" w:hanging="360"/>
+      </w:pPr>
+      <w:rPr>
+        <w:rFonts w:hint="default"/>
+      </w:rPr>
+    </w:lvl>
+    <w:lvl w:ilvl="1" w:tplc="FFFFFFFF" w:tentative="1">
+      <w:start w:val="1"/>
+      <w:numFmt w:val="lowerLetter"/>
+      <w:lvlText w:val="%2."/>
+      <w:lvlJc w:val="left"/>
+      <w:pPr>
+        <w:ind w:left="1440" w:hanging="360"/>
+      </w:pPr>
+    </w:lvl>
+    <w:lvl w:ilvl="2" w:tplc="FFFFFFFF" w:tentative="1">
+      <w:start w:val="1"/>
+      <w:numFmt w:val="lowerRoman"/>
+      <w:lvlText w:val="%3."/>
+      <w:lvlJc w:val="right"/>
+      <w:pPr>
+        <w:ind w:left="2160" w:hanging="180"/>
+      </w:pPr>
+    </w:lvl>
+    <w:lvl w:ilvl="3" w:tplc="FFFFFFFF" w:tentative="1">
+      <w:start w:val="1"/>
+      <w:numFmt w:val="decimal"/>
+      <w:lvlText w:val="%4."/>
+      <w:lvlJc w:val="left"/>
+      <w:pPr>
+        <w:ind w:left="2880" w:hanging="360"/>
+      </w:pPr>
+    </w:lvl>
+    <w:lvl w:ilvl="4" w:tplc="FFFFFFFF" w:tentative="1">
+      <w:start w:val="1"/>
+      <w:numFmt w:val="lowerLetter"/>
+      <w:lvlText w:val="%5."/>
+      <w:lvlJc w:val="left"/>
+      <w:pPr>
+        <w:ind w:left="3600" w:hanging="360"/>
+      </w:pPr>
+    </w:lvl>
+    <w:lvl w:ilvl="5" w:tplc="FFFFFFFF" w:tentative="1">
+      <w:start w:val="1"/>
+      <w:numFmt w:val="lowerRoman"/>
+      <w:lvlText w:val="%6."/>
+      <w:lvlJc w:val="right"/>
+      <w:pPr>
+        <w:ind w:left="4320" w:hanging="180"/>
+      </w:pPr>
+    </w:lvl>
+    <w:lvl w:ilvl="6" w:tplc="FFFFFFFF" w:tentative="1">
+      <w:start w:val="1"/>
+      <w:numFmt w:val="decimal"/>
+      <w:lvlText w:val="%7."/>
+      <w:lvlJc w:val="left"/>
+      <w:pPr>
+        <w:ind w:left="5040" w:hanging="360"/>
+      </w:pPr>
+    </w:lvl>
+    <w:lvl w:ilvl="7" w:tplc="FFFFFFFF" w:tentative="1">
+      <w:start w:val="1"/>
+      <w:numFmt w:val="lowerLetter"/>
+      <w:lvlText w:val="%8."/>
+      <w:lvlJc w:val="left"/>
+      <w:pPr>
+        <w:ind w:left="5760" w:hanging="360"/>
+      </w:pPr>
+    </w:lvl>
+    <w:lvl w:ilvl="8" w:tplc="FFFFFFFF" w:tentative="1">
+      <w:start w:val="1"/>
+      <w:numFmt w:val="lowerRoman"/>
+      <w:lvlText w:val="%9."/>
+      <w:lvlJc w:val="right"/>
+      <w:pPr>
+        <w:ind w:left="6480" w:hanging="180"/>
+      </w:pPr>
+    </w:lvl>
+  </w:abstractNum>
+  <w:abstractNum w:abstractNumId="11" w15:restartNumberingAfterBreak="0">
     <w:nsid w:val="538427B9"/>
     <w:multiLevelType w:val="hybridMultilevel"/>
     <w:tmpl w:val="415CF1BA"/>
@@ -4865,7 +5220,7 @@
       </w:pPr>
     </w:lvl>
   </w:abstractNum>
-  <w:abstractNum w:abstractNumId="11" w15:restartNumberingAfterBreak="0">
+  <w:abstractNum w:abstractNumId="12" w15:restartNumberingAfterBreak="0">
     <w:nsid w:val="552107CD"/>
     <w:multiLevelType w:val="hybridMultilevel"/>
     <w:tmpl w:val="C4A22DD8"/>
@@ -4951,7 +5306,7 @@
       </w:pPr>
     </w:lvl>
   </w:abstractNum>
-  <w:abstractNum w:abstractNumId="12" w15:restartNumberingAfterBreak="0">
+  <w:abstractNum w:abstractNumId="13" w15:restartNumberingAfterBreak="0">
     <w:nsid w:val="58FA2B44"/>
     <w:multiLevelType w:val="hybridMultilevel"/>
     <w:tmpl w:val="00C49D6A"/>
@@ -5064,7 +5419,7 @@
       </w:rPr>
     </w:lvl>
   </w:abstractNum>
-  <w:abstractNum w:abstractNumId="13" w15:restartNumberingAfterBreak="0">
+  <w:abstractNum w:abstractNumId="14" w15:restartNumberingAfterBreak="0">
     <w:nsid w:val="694422E3"/>
     <w:multiLevelType w:val="multilevel"/>
     <w:tmpl w:val="3196B990"/>
@@ -5213,7 +5568,7 @@
       </w:rPr>
     </w:lvl>
   </w:abstractNum>
-  <w:abstractNum w:abstractNumId="14" w15:restartNumberingAfterBreak="0">
+  <w:abstractNum w:abstractNumId="15" w15:restartNumberingAfterBreak="0">
     <w:nsid w:val="6C88659B"/>
     <w:multiLevelType w:val="hybridMultilevel"/>
     <w:tmpl w:val="021E85F4"/>
@@ -5302,7 +5657,7 @@
       </w:pPr>
     </w:lvl>
   </w:abstractNum>
-  <w:abstractNum w:abstractNumId="15" w15:restartNumberingAfterBreak="0">
+  <w:abstractNum w:abstractNumId="16" w15:restartNumberingAfterBreak="0">
     <w:nsid w:val="70412F32"/>
     <w:multiLevelType w:val="hybridMultilevel"/>
     <w:tmpl w:val="9E3ABA20"/>
@@ -5391,7 +5746,7 @@
       </w:pPr>
     </w:lvl>
   </w:abstractNum>
-  <w:abstractNum w:abstractNumId="16" w15:restartNumberingAfterBreak="0">
+  <w:abstractNum w:abstractNumId="17" w15:restartNumberingAfterBreak="0">
     <w:nsid w:val="7CDD73D2"/>
     <w:multiLevelType w:val="hybridMultilevel"/>
     <w:tmpl w:val="08564F00"/>
@@ -5484,7 +5839,7 @@
     <w:abstractNumId w:val="7"/>
   </w:num>
   <w:num w:numId="2" w16cid:durableId="619871767">
-    <w:abstractNumId w:val="14"/>
+    <w:abstractNumId w:val="15"/>
   </w:num>
   <w:num w:numId="3" w16cid:durableId="1686983479">
     <w:abstractNumId w:val="5"/>
@@ -5493,7 +5848,7 @@
     <w:abstractNumId w:val="4"/>
   </w:num>
   <w:num w:numId="5" w16cid:durableId="769278655">
-    <w:abstractNumId w:val="11"/>
+    <w:abstractNumId w:val="12"/>
   </w:num>
   <w:num w:numId="6" w16cid:durableId="925458785">
     <w:abstractNumId w:val="1"/>
@@ -5502,7 +5857,7 @@
     <w:abstractNumId w:val="9"/>
   </w:num>
   <w:num w:numId="8" w16cid:durableId="1492792645">
-    <w:abstractNumId w:val="15"/>
+    <w:abstractNumId w:val="16"/>
   </w:num>
   <w:num w:numId="9" w16cid:durableId="1989360896">
     <w:abstractNumId w:val="8"/>
@@ -5511,7 +5866,7 @@
     <w:abstractNumId w:val="6"/>
   </w:num>
   <w:num w:numId="11" w16cid:durableId="1855656233">
-    <w:abstractNumId w:val="16"/>
+    <w:abstractNumId w:val="17"/>
   </w:num>
   <w:num w:numId="12" w16cid:durableId="1681933083">
     <w:abstractNumId w:val="2"/>
@@ -5520,16 +5875,19 @@
     <w:abstractNumId w:val="0"/>
   </w:num>
   <w:num w:numId="14" w16cid:durableId="2055110444">
-    <w:abstractNumId w:val="10"/>
+    <w:abstractNumId w:val="11"/>
   </w:num>
   <w:num w:numId="15" w16cid:durableId="203181596">
-    <w:abstractNumId w:val="12"/>
+    <w:abstractNumId w:val="13"/>
   </w:num>
   <w:num w:numId="16" w16cid:durableId="538401311">
-    <w:abstractNumId w:val="13"/>
+    <w:abstractNumId w:val="14"/>
   </w:num>
   <w:num w:numId="17" w16cid:durableId="1658651922">
     <w:abstractNumId w:val="3"/>
+  </w:num>
+  <w:num w:numId="18" w16cid:durableId="914165513">
+    <w:abstractNumId w:val="10"/>
   </w:num>
 </w:numbering>
 </file>
@@ -5934,7 +6292,7 @@
   <w:style w:type="paragraph" w:default="1" w:styleId="Normal">
     <w:name w:val="Normal"/>
     <w:qFormat/>
-    <w:rsid w:val="009D2847"/>
+    <w:rsid w:val="00CB56D9"/>
   </w:style>
   <w:style w:type="paragraph" w:styleId="Heading1">
     <w:name w:val="heading 1"/>

</xml_diff>